<commit_message>
Chỉnh sửa 1 xíu
</commit_message>
<xml_diff>
--- a/Hướng dẫn về GIT cho người mới bắt đầu.docx
+++ b/Hướng dẫn về GIT cho người mới bắt đầu.docx
@@ -1,6 +1,6 @@
 
 <file path=word/document.xml><?xml version="1.0" encoding="utf-8"?>
-<w:document xmlns:wpc="http://schemas.microsoft.com/office/word/2010/wordprocessingCanvas" xmlns:mc="http://schemas.openxmlformats.org/markup-compatibility/2006" xmlns:o="urn:schemas-microsoft-com:office:office" xmlns:r="http://schemas.openxmlformats.org/officeDocument/2006/relationships" xmlns:m="http://schemas.openxmlformats.org/officeDocument/2006/math" xmlns:v="urn:schemas-microsoft-com:vml" xmlns:wp14="http://schemas.microsoft.com/office/word/2010/wordprocessingDrawing" xmlns:wp="http://schemas.openxmlformats.org/drawingml/2006/wordprocessingDrawing" xmlns:w10="urn:schemas-microsoft-com:office:word" xmlns:w="http://schemas.openxmlformats.org/wordprocessingml/2006/main" xmlns:w14="http://schemas.microsoft.com/office/word/2010/wordml" xmlns:w15="http://schemas.microsoft.com/office/word/2012/wordml" xmlns:wpg="http://schemas.microsoft.com/office/word/2010/wordprocessingGroup" xmlns:wpi="http://schemas.microsoft.com/office/word/2010/wordprocessingInk" xmlns:wne="http://schemas.microsoft.com/office/word/2006/wordml" xmlns:wps="http://schemas.microsoft.com/office/word/2010/wordprocessingShape" mc:Ignorable="w14 w15 wp14">
+<w:document xmlns:wpc="http://schemas.microsoft.com/office/word/2010/wordprocessingCanvas" xmlns:cx="http://schemas.microsoft.com/office/drawing/2014/chartex" xmlns:cx1="http://schemas.microsoft.com/office/drawing/2015/9/8/chartex" xmlns:cx2="http://schemas.microsoft.com/office/drawing/2015/10/21/chartex" xmlns:cx3="http://schemas.microsoft.com/office/drawing/2016/5/9/chartex" xmlns:cx4="http://schemas.microsoft.com/office/drawing/2016/5/10/chartex" xmlns:cx5="http://schemas.microsoft.com/office/drawing/2016/5/11/chartex" xmlns:cx6="http://schemas.microsoft.com/office/drawing/2016/5/12/chartex" xmlns:cx7="http://schemas.microsoft.com/office/drawing/2016/5/13/chartex" xmlns:cx8="http://schemas.microsoft.com/office/drawing/2016/5/14/chartex" xmlns:mc="http://schemas.openxmlformats.org/markup-compatibility/2006" xmlns:aink="http://schemas.microsoft.com/office/drawing/2016/ink" xmlns:am3d="http://schemas.microsoft.com/office/drawing/2017/model3d" xmlns:o="urn:schemas-microsoft-com:office:office" xmlns:r="http://schemas.openxmlformats.org/officeDocument/2006/relationships" xmlns:m="http://schemas.openxmlformats.org/officeDocument/2006/math" xmlns:v="urn:schemas-microsoft-com:vml" xmlns:wp14="http://schemas.microsoft.com/office/word/2010/wordprocessingDrawing" xmlns:wp="http://schemas.openxmlformats.org/drawingml/2006/wordprocessingDrawing" xmlns:w10="urn:schemas-microsoft-com:office:word" xmlns:w="http://schemas.openxmlformats.org/wordprocessingml/2006/main" xmlns:w14="http://schemas.microsoft.com/office/word/2010/wordml" xmlns:w15="http://schemas.microsoft.com/office/word/2012/wordml" xmlns:w16cid="http://schemas.microsoft.com/office/word/2016/wordml/cid" xmlns:w16se="http://schemas.microsoft.com/office/word/2015/wordml/symex" xmlns:wpg="http://schemas.microsoft.com/office/word/2010/wordprocessingGroup" xmlns:wpi="http://schemas.microsoft.com/office/word/2010/wordprocessingInk" xmlns:wne="http://schemas.microsoft.com/office/word/2006/wordml" xmlns:wps="http://schemas.microsoft.com/office/word/2010/wordprocessingShape" mc:Ignorable="w14 w15 w16se w16cid wp14">
   <w:body>
     <w:p>
       <w:pPr>
@@ -45,7 +45,7 @@
           <w:noProof/>
         </w:rPr>
         <w:drawing>
-          <wp:inline distT="0" distB="0" distL="0" distR="0">
+          <wp:inline distT="0" distB="0" distL="0" distR="0" wp14:anchorId="540E1FCF" wp14:editId="3CE71A8C">
             <wp:extent cx="4476750" cy="1863894"/>
             <wp:effectExtent l="0" t="0" r="0" b="3175"/>
             <wp:docPr id="1" name="Picture 1" descr="Examples of backing up a file"/>
@@ -113,7 +113,7 @@
           <w:noProof/>
         </w:rPr>
         <w:drawing>
-          <wp:inline distT="0" distB="0" distL="0" distR="0">
+          <wp:inline distT="0" distB="0" distL="0" distR="0" wp14:anchorId="08F2383E" wp14:editId="4F644BA9">
             <wp:extent cx="4505325" cy="2028825"/>
             <wp:effectExtent l="0" t="0" r="9525" b="9525"/>
             <wp:docPr id="2" name="Picture 2" descr="Failure examples while working as a team"/>
@@ -200,7 +200,7 @@
           <w:noProof/>
         </w:rPr>
         <w:drawing>
-          <wp:inline distT="0" distB="0" distL="0" distR="0">
+          <wp:inline distT="0" distB="0" distL="0" distR="0" wp14:anchorId="55B76185" wp14:editId="7724FDF6">
             <wp:extent cx="4695825" cy="1857375"/>
             <wp:effectExtent l="0" t="0" r="9525" b="9525"/>
             <wp:docPr id="3" name="Picture 3" descr="Examples of team works using the management of versions"/>
@@ -271,7 +271,7 @@
           <w:noProof/>
         </w:rPr>
         <w:drawing>
-          <wp:inline distT="0" distB="0" distL="0" distR="0">
+          <wp:inline distT="0" distB="0" distL="0" distR="0" wp14:anchorId="612FAD9E" wp14:editId="7D246BEC">
             <wp:extent cx="3476625" cy="914400"/>
             <wp:effectExtent l="0" t="0" r="9525" b="0"/>
             <wp:docPr id="4" name="Picture 4" descr="Repository for managing the history of files and directories"/>
@@ -389,7 +389,7 @@
           <w:noProof/>
         </w:rPr>
         <w:drawing>
-          <wp:inline distT="0" distB="0" distL="0" distR="0">
+          <wp:inline distT="0" distB="0" distL="0" distR="0" wp14:anchorId="794D41A7" wp14:editId="23DCACDD">
             <wp:extent cx="4514850" cy="2663210"/>
             <wp:effectExtent l="0" t="0" r="0" b="3810"/>
             <wp:docPr id="5" name="Picture 5" descr="Remote repositories and local repositories "/>
@@ -455,7 +455,7 @@
           <w:noProof/>
         </w:rPr>
         <w:drawing>
-          <wp:inline distT="0" distB="0" distL="0" distR="0">
+          <wp:inline distT="0" distB="0" distL="0" distR="0" wp14:anchorId="63E0643D" wp14:editId="32725CB7">
             <wp:extent cx="4267200" cy="1257300"/>
             <wp:effectExtent l="0" t="0" r="0" b="0"/>
             <wp:docPr id="6" name="Picture 6" descr="How to make a repository"/>
@@ -536,7 +536,7 @@
           <w:noProof/>
         </w:rPr>
         <w:drawing>
-          <wp:inline distT="0" distB="0" distL="0" distR="0">
+          <wp:inline distT="0" distB="0" distL="0" distR="0" wp14:anchorId="685BA92D" wp14:editId="1F76153E">
             <wp:extent cx="5019675" cy="1569727"/>
             <wp:effectExtent l="0" t="0" r="0" b="0"/>
             <wp:docPr id="7" name="Picture 7" descr="Stored in the repository linked chronologically to each other"/>
@@ -721,7 +721,7 @@
           <w:noProof/>
         </w:rPr>
         <w:drawing>
-          <wp:inline distT="0" distB="0" distL="0" distR="0">
+          <wp:inline distT="0" distB="0" distL="0" distR="0" wp14:anchorId="1019A299" wp14:editId="427F8E77">
             <wp:extent cx="4972050" cy="2281396"/>
             <wp:effectExtent l="0" t="0" r="0" b="5080"/>
             <wp:docPr id="8" name="Picture 8" descr="Work tree and index"/>
@@ -799,7 +799,15 @@
     </w:p>
     <w:p>
       <w:r>
-        <w:t>Trước khi bước vào hướng dẫn, đầu tiên chúng ta hãy xây dựng môi trường để sử dụng Git. Ở đây sẽ chỉ định và cài đặt ứng với các môi trường Windows(GUI), Mac(GUI), Console(command line). Và trở về sau cũng sẽ sử dụng Git client đã chọn mà tiếp tục giải thích.</w:t>
+        <w:t xml:space="preserve">Trước khi bước vào hướng dẫn, đầu tiên chúng ta hãy xây dựng môi trường để sử dụng Git. Ở đây sẽ chỉ định và cài đặt ứng với các môi trường </w:t>
+      </w:r>
+      <w:proofErr w:type="gramStart"/>
+      <w:r>
+        <w:t>Windows(</w:t>
+      </w:r>
+      <w:proofErr w:type="gramEnd"/>
+      <w:r>
+        <w:t>GUI), Mac(GUI), Console(command line). Và trở về sau cũng sẽ sử dụng Git client đã chọn mà tiếp tục giải thích.</w:t>
       </w:r>
     </w:p>
     <w:p>
@@ -843,7 +851,23 @@
           <w:rStyle w:val="Emphasis"/>
           <w:i w:val="0"/>
         </w:rPr>
-        <w:t>Ở đây sẽ giới thiệu về TortoiseGit, Git client của mã nguồn mở (open source). Thêm nữa, cũng sẽ giới thiệu về gói ngôn ngữ</w:t>
+        <w:t xml:space="preserve">Ở đây sẽ giới thiệu về </w:t>
+      </w:r>
+      <w:proofErr w:type="spellStart"/>
+      <w:r>
+        <w:rPr>
+          <w:rStyle w:val="Emphasis"/>
+          <w:i w:val="0"/>
+        </w:rPr>
+        <w:t>TortoiseGit</w:t>
+      </w:r>
+      <w:proofErr w:type="spellEnd"/>
+      <w:r>
+        <w:rPr>
+          <w:rStyle w:val="Emphasis"/>
+          <w:i w:val="0"/>
+        </w:rPr>
+        <w:t>, Git client của mã nguồn mở (open source). Thêm nữa, cũng sẽ giới thiệu về gói ngôn ngữ</w:t>
       </w:r>
       <w:r>
         <w:rPr>
@@ -857,7 +881,23 @@
           <w:rStyle w:val="Emphasis"/>
           <w:i w:val="0"/>
         </w:rPr>
-        <w:t>(Language Pack) sẽ hiển thị tiếng Nhật chẳng hạn như trên menu .v.v...</w:t>
+        <w:t xml:space="preserve">(Language Pack) sẽ hiển thị tiếng Nhật chẳng hạn như trên </w:t>
+      </w:r>
+      <w:proofErr w:type="gramStart"/>
+      <w:r>
+        <w:rPr>
+          <w:rStyle w:val="Emphasis"/>
+          <w:i w:val="0"/>
+        </w:rPr>
+        <w:t>menu .</w:t>
+      </w:r>
+      <w:proofErr w:type="gramEnd"/>
+      <w:r>
+        <w:rPr>
+          <w:rStyle w:val="Emphasis"/>
+          <w:i w:val="0"/>
+        </w:rPr>
+        <w:t>v.v...</w:t>
       </w:r>
     </w:p>
     <w:p>
@@ -872,19 +912,7 @@
           <w:rPr>
             <w:rStyle w:val="Hyperlink"/>
           </w:rPr>
-          <w:t>http://code.google</w:t>
-        </w:r>
-        <w:r>
-          <w:rPr>
-            <w:rStyle w:val="Hyperlink"/>
-          </w:rPr>
-          <w:t>.</w:t>
-        </w:r>
-        <w:r>
-          <w:rPr>
-            <w:rStyle w:val="Hyperlink"/>
-          </w:rPr>
-          <w:t>com/p/tortoisegit/</w:t>
+          <w:t>http://code.google.com/p/tortoisegit/</w:t>
         </w:r>
       </w:hyperlink>
     </w:p>
@@ -907,7 +935,39 @@
           <w:rStyle w:val="Emphasis"/>
           <w:i w:val="0"/>
         </w:rPr>
-        <w:t xml:space="preserve">Để sử dụng TortoiseGit, cần cài đặt msysgit trước. Từ trang web dưới đây hãy tải trình cài đặt (installer) rồi cài đặt. </w:t>
+        <w:t xml:space="preserve">Để sử dụng </w:t>
+      </w:r>
+      <w:proofErr w:type="spellStart"/>
+      <w:r>
+        <w:rPr>
+          <w:rStyle w:val="Emphasis"/>
+          <w:i w:val="0"/>
+        </w:rPr>
+        <w:t>TortoiseGit</w:t>
+      </w:r>
+      <w:proofErr w:type="spellEnd"/>
+      <w:r>
+        <w:rPr>
+          <w:rStyle w:val="Emphasis"/>
+          <w:i w:val="0"/>
+        </w:rPr>
+        <w:t xml:space="preserve">, cần cài đặt </w:t>
+      </w:r>
+      <w:proofErr w:type="spellStart"/>
+      <w:r>
+        <w:rPr>
+          <w:rStyle w:val="Emphasis"/>
+          <w:i w:val="0"/>
+        </w:rPr>
+        <w:t>msysgit</w:t>
+      </w:r>
+      <w:proofErr w:type="spellEnd"/>
+      <w:r>
+        <w:rPr>
+          <w:rStyle w:val="Emphasis"/>
+          <w:i w:val="0"/>
+        </w:rPr>
+        <w:t xml:space="preserve"> trước. Từ trang web dưới đây hãy tải trình cài đặt (installer) rồi cài đặt. </w:t>
       </w:r>
     </w:p>
     <w:p>
@@ -938,7 +998,39 @@
           <w:rStyle w:val="Emphasis"/>
           <w:i w:val="0"/>
         </w:rPr>
-        <w:t>Trước tiên, từ trang web sau đây hãy tải trình cài đặt và gói ngôn ngữ của TortoiseGit. Vì có thể tải về bản 32 bit và 64 bit nên hãy chọn bản giống với Windows mà mình đang sử dụng.</w:t>
+        <w:t xml:space="preserve">Trước tiên, từ trang web sau đây hãy tải trình cài đặt và gói ngôn ngữ của </w:t>
+      </w:r>
+      <w:proofErr w:type="spellStart"/>
+      <w:r>
+        <w:rPr>
+          <w:rStyle w:val="Emphasis"/>
+          <w:i w:val="0"/>
+        </w:rPr>
+        <w:t>TortoiseGit</w:t>
+      </w:r>
+      <w:proofErr w:type="spellEnd"/>
+      <w:r>
+        <w:rPr>
+          <w:rStyle w:val="Emphasis"/>
+          <w:i w:val="0"/>
+        </w:rPr>
+        <w:t xml:space="preserve">. Vì có thể tải về bản </w:t>
+      </w:r>
+      <w:proofErr w:type="gramStart"/>
+      <w:r>
+        <w:rPr>
+          <w:rStyle w:val="Emphasis"/>
+          <w:i w:val="0"/>
+        </w:rPr>
+        <w:t>32 bit</w:t>
+      </w:r>
+      <w:proofErr w:type="gramEnd"/>
+      <w:r>
+        <w:rPr>
+          <w:rStyle w:val="Emphasis"/>
+          <w:i w:val="0"/>
+        </w:rPr>
+        <w:t xml:space="preserve"> và 64 bit nên hãy chọn bản giống với Windows mà mình đang sử dụng.</w:t>
       </w:r>
     </w:p>
     <w:p>
@@ -953,7 +1045,7 @@
           <w:noProof/>
         </w:rPr>
         <w:drawing>
-          <wp:inline distT="0" distB="0" distL="0" distR="0" wp14:anchorId="5AEA302A" wp14:editId="78B3DC17">
+          <wp:inline distT="0" distB="0" distL="0" distR="0" wp14:anchorId="32893EA0" wp14:editId="56346055">
             <wp:extent cx="5305425" cy="2400300"/>
             <wp:effectExtent l="0" t="0" r="9525" b="0"/>
             <wp:docPr id="10" name="Picture 10"/>
@@ -1008,7 +1100,23 @@
           <w:rStyle w:val="Emphasis"/>
           <w:i w:val="0"/>
         </w:rPr>
-        <w:t>Trường hợp không biết Windows đang sử dụng là bản 32 bit hay bản 64 bit thì có thể tìm hiểu bằng cách sau đây.</w:t>
+        <w:t xml:space="preserve">Trường hợp không biết Windows đang sử dụng là bản </w:t>
+      </w:r>
+      <w:proofErr w:type="gramStart"/>
+      <w:r>
+        <w:rPr>
+          <w:rStyle w:val="Emphasis"/>
+          <w:i w:val="0"/>
+        </w:rPr>
+        <w:t>32 bit</w:t>
+      </w:r>
+      <w:proofErr w:type="gramEnd"/>
+      <w:r>
+        <w:rPr>
+          <w:rStyle w:val="Emphasis"/>
+          <w:i w:val="0"/>
+        </w:rPr>
+        <w:t xml:space="preserve"> hay bản 64 bit thì có thể tìm hiểu bằng cách sau đây.</w:t>
       </w:r>
     </w:p>
     <w:p>
@@ -1038,8 +1146,17 @@
           <w:rStyle w:val="Emphasis"/>
           <w:i w:val="0"/>
         </w:rPr>
-        <w:t>Và thông tin cần biết sẽ được hiển thị ở phần [System type] trên màn hình tiếp theo.</w:t>
-      </w:r>
+        <w:t xml:space="preserve">Và thông tin cần biết sẽ được hiển thị ở phần [System type] trên màn hình tiếp </w:t>
+      </w:r>
+      <w:proofErr w:type="spellStart"/>
+      <w:r>
+        <w:rPr>
+          <w:rStyle w:val="Emphasis"/>
+          <w:i w:val="0"/>
+        </w:rPr>
+        <w:t>theo.</w:t>
+      </w:r>
+      <w:proofErr w:type="spellEnd"/>
     </w:p>
     <w:p>
       <w:pPr>
@@ -1069,7 +1186,7 @@
           <w:noProof/>
         </w:rPr>
         <w:drawing>
-          <wp:inline distT="0" distB="0" distL="0" distR="0" wp14:anchorId="16F3A31A" wp14:editId="6BD05B38">
+          <wp:inline distT="0" distB="0" distL="0" distR="0" wp14:anchorId="32607F69" wp14:editId="3B04B384">
             <wp:extent cx="3392424" cy="2660904"/>
             <wp:effectExtent l="0" t="0" r="0" b="6350"/>
             <wp:docPr id="11" name="Picture 11"/>
@@ -1118,7 +1235,7 @@
           <w:noProof/>
         </w:rPr>
         <w:drawing>
-          <wp:inline distT="0" distB="0" distL="0" distR="0">
+          <wp:inline distT="0" distB="0" distL="0" distR="0" wp14:anchorId="3E6796A9" wp14:editId="270BA4B7">
             <wp:extent cx="3392424" cy="2660904"/>
             <wp:effectExtent l="0" t="0" r="0" b="6350"/>
             <wp:docPr id="12" name="Picture 12"/>
@@ -1174,7 +1291,7 @@
         </w:rPr>
         <w:lastRenderedPageBreak/>
         <w:drawing>
-          <wp:inline distT="0" distB="0" distL="0" distR="0">
+          <wp:inline distT="0" distB="0" distL="0" distR="0" wp14:anchorId="04BAD9B9" wp14:editId="0F3F4E80">
             <wp:extent cx="3392424" cy="2660904"/>
             <wp:effectExtent l="0" t="0" r="0" b="6350"/>
             <wp:docPr id="13" name="Picture 13"/>
@@ -1221,7 +1338,7 @@
           <w:noProof/>
         </w:rPr>
         <w:drawing>
-          <wp:inline distT="0" distB="0" distL="0" distR="0">
+          <wp:inline distT="0" distB="0" distL="0" distR="0" wp14:anchorId="0AB33223" wp14:editId="17970D95">
             <wp:extent cx="3392424" cy="2660904"/>
             <wp:effectExtent l="0" t="0" r="0" b="6350"/>
             <wp:docPr id="14" name="Picture 14"/>
@@ -1268,7 +1385,7 @@
           <w:noProof/>
         </w:rPr>
         <w:drawing>
-          <wp:inline distT="0" distB="0" distL="0" distR="0">
+          <wp:inline distT="0" distB="0" distL="0" distR="0" wp14:anchorId="18F0CEB2" wp14:editId="693633AA">
             <wp:extent cx="3392424" cy="2660904"/>
             <wp:effectExtent l="0" t="0" r="0" b="6350"/>
             <wp:docPr id="15" name="Picture 15"/>
@@ -1316,7 +1433,7 @@
         </w:rPr>
         <w:lastRenderedPageBreak/>
         <w:drawing>
-          <wp:inline distT="0" distB="0" distL="0" distR="0">
+          <wp:inline distT="0" distB="0" distL="0" distR="0" wp14:anchorId="5F68F904" wp14:editId="5925FCBF">
             <wp:extent cx="3392424" cy="2660904"/>
             <wp:effectExtent l="0" t="0" r="0" b="6350"/>
             <wp:docPr id="16" name="Picture 16"/>
@@ -1363,7 +1480,7 @@
           <w:noProof/>
         </w:rPr>
         <w:drawing>
-          <wp:inline distT="0" distB="0" distL="0" distR="0">
+          <wp:inline distT="0" distB="0" distL="0" distR="0" wp14:anchorId="215E139D" wp14:editId="31233AEA">
             <wp:extent cx="3392424" cy="2660904"/>
             <wp:effectExtent l="0" t="0" r="0" b="6350"/>
             <wp:docPr id="17" name="Picture 17"/>
@@ -1412,6 +1529,13 @@
           <w:i w:val="0"/>
         </w:rPr>
       </w:pPr>
+      <w:r>
+        <w:rPr>
+          <w:rStyle w:val="Emphasis"/>
+          <w:i w:val="0"/>
+        </w:rPr>
+        <w:t>Chỉnh sửa 1 xíu</w:t>
+      </w:r>
       <w:bookmarkStart w:id="0" w:name="_GoBack"/>
       <w:bookmarkEnd w:id="0"/>
     </w:p>
@@ -1426,7 +1550,7 @@
 </file>
 
 <file path=word/numbering.xml><?xml version="1.0" encoding="utf-8"?>
-<w:numbering xmlns:wpc="http://schemas.microsoft.com/office/word/2010/wordprocessingCanvas" xmlns:mc="http://schemas.openxmlformats.org/markup-compatibility/2006" xmlns:o="urn:schemas-microsoft-com:office:office" xmlns:r="http://schemas.openxmlformats.org/officeDocument/2006/relationships" xmlns:m="http://schemas.openxmlformats.org/officeDocument/2006/math" xmlns:v="urn:schemas-microsoft-com:vml" xmlns:wp14="http://schemas.microsoft.com/office/word/2010/wordprocessingDrawing" xmlns:wp="http://schemas.openxmlformats.org/drawingml/2006/wordprocessingDrawing" xmlns:w10="urn:schemas-microsoft-com:office:word" xmlns:w="http://schemas.openxmlformats.org/wordprocessingml/2006/main" xmlns:w14="http://schemas.microsoft.com/office/word/2010/wordml" xmlns:w15="http://schemas.microsoft.com/office/word/2012/wordml" xmlns:wpg="http://schemas.microsoft.com/office/word/2010/wordprocessingGroup" xmlns:wpi="http://schemas.microsoft.com/office/word/2010/wordprocessingInk" xmlns:wne="http://schemas.microsoft.com/office/word/2006/wordml" xmlns:wps="http://schemas.microsoft.com/office/word/2010/wordprocessingShape" mc:Ignorable="w14 w15 wp14">
+<w:numbering xmlns:wpc="http://schemas.microsoft.com/office/word/2010/wordprocessingCanvas" xmlns:cx="http://schemas.microsoft.com/office/drawing/2014/chartex" xmlns:cx1="http://schemas.microsoft.com/office/drawing/2015/9/8/chartex" xmlns:cx2="http://schemas.microsoft.com/office/drawing/2015/10/21/chartex" xmlns:cx3="http://schemas.microsoft.com/office/drawing/2016/5/9/chartex" xmlns:cx4="http://schemas.microsoft.com/office/drawing/2016/5/10/chartex" xmlns:cx5="http://schemas.microsoft.com/office/drawing/2016/5/11/chartex" xmlns:cx6="http://schemas.microsoft.com/office/drawing/2016/5/12/chartex" xmlns:cx7="http://schemas.microsoft.com/office/drawing/2016/5/13/chartex" xmlns:cx8="http://schemas.microsoft.com/office/drawing/2016/5/14/chartex" xmlns:mc="http://schemas.openxmlformats.org/markup-compatibility/2006" xmlns:aink="http://schemas.microsoft.com/office/drawing/2016/ink" xmlns:am3d="http://schemas.microsoft.com/office/drawing/2017/model3d" xmlns:o="urn:schemas-microsoft-com:office:office" xmlns:r="http://schemas.openxmlformats.org/officeDocument/2006/relationships" xmlns:m="http://schemas.openxmlformats.org/officeDocument/2006/math" xmlns:v="urn:schemas-microsoft-com:vml" xmlns:wp14="http://schemas.microsoft.com/office/word/2010/wordprocessingDrawing" xmlns:wp="http://schemas.openxmlformats.org/drawingml/2006/wordprocessingDrawing" xmlns:w10="urn:schemas-microsoft-com:office:word" xmlns:w="http://schemas.openxmlformats.org/wordprocessingml/2006/main" xmlns:w14="http://schemas.microsoft.com/office/word/2010/wordml" xmlns:w15="http://schemas.microsoft.com/office/word/2012/wordml" xmlns:w16cid="http://schemas.microsoft.com/office/word/2016/wordml/cid" xmlns:w16se="http://schemas.microsoft.com/office/word/2015/wordml/symex" xmlns:wpg="http://schemas.microsoft.com/office/word/2010/wordprocessingGroup" xmlns:wpi="http://schemas.microsoft.com/office/word/2010/wordprocessingInk" xmlns:wne="http://schemas.microsoft.com/office/word/2006/wordml" xmlns:wps="http://schemas.microsoft.com/office/word/2010/wordprocessingShape" mc:Ignorable="w14 w15 w16se w16cid wp14">
   <w:abstractNum w:abstractNumId="0" w15:restartNumberingAfterBreak="0">
     <w:nsid w:val="2C8220EC"/>
     <w:multiLevelType w:val="hybridMultilevel"/>
@@ -1663,7 +1787,7 @@
 </file>
 
 <file path=word/styles.xml><?xml version="1.0" encoding="utf-8"?>
-<w:styles xmlns:mc="http://schemas.openxmlformats.org/markup-compatibility/2006" xmlns:r="http://schemas.openxmlformats.org/officeDocument/2006/relationships" xmlns:w="http://schemas.openxmlformats.org/wordprocessingml/2006/main" xmlns:w14="http://schemas.microsoft.com/office/word/2010/wordml" xmlns:w15="http://schemas.microsoft.com/office/word/2012/wordml" mc:Ignorable="w14 w15">
+<w:styles xmlns:mc="http://schemas.openxmlformats.org/markup-compatibility/2006" xmlns:r="http://schemas.openxmlformats.org/officeDocument/2006/relationships" xmlns:w="http://schemas.openxmlformats.org/wordprocessingml/2006/main" xmlns:w14="http://schemas.microsoft.com/office/word/2010/wordml" xmlns:w15="http://schemas.microsoft.com/office/word/2012/wordml" xmlns:w16cid="http://schemas.microsoft.com/office/word/2016/wordml/cid" xmlns:w16se="http://schemas.microsoft.com/office/word/2015/wordml/symex" mc:Ignorable="w14 w15 w16se w16cid">
   <w:docDefaults>
     <w:rPrDefault>
       <w:rPr>
@@ -1679,7 +1803,7 @@
       </w:pPr>
     </w:pPrDefault>
   </w:docDefaults>
-  <w:latentStyles w:defLockedState="0" w:defUIPriority="99" w:defSemiHidden="0" w:defUnhideWhenUsed="0" w:defQFormat="0" w:count="371">
+  <w:latentStyles w:defLockedState="0" w:defUIPriority="99" w:defSemiHidden="0" w:defUnhideWhenUsed="0" w:defQFormat="0" w:count="375">
     <w:lsdException w:name="Normal" w:uiPriority="0" w:qFormat="1"/>
     <w:lsdException w:name="heading 1" w:uiPriority="9" w:qFormat="1"/>
     <w:lsdException w:name="heading 2" w:semiHidden="1" w:uiPriority="9" w:unhideWhenUsed="1" w:qFormat="1"/>
@@ -1785,7 +1909,6 @@
     <w:lsdException w:name="HTML Sample" w:semiHidden="1" w:unhideWhenUsed="1"/>
     <w:lsdException w:name="HTML Typewriter" w:semiHidden="1" w:unhideWhenUsed="1"/>
     <w:lsdException w:name="HTML Variable" w:semiHidden="1" w:unhideWhenUsed="1"/>
-    <w:lsdException w:name="Normal Table" w:semiHidden="1" w:unhideWhenUsed="1"/>
     <w:lsdException w:name="annotation subject" w:semiHidden="1" w:unhideWhenUsed="1"/>
     <w:lsdException w:name="No List" w:semiHidden="1" w:unhideWhenUsed="1"/>
     <w:lsdException w:name="Outline List 1" w:semiHidden="1" w:unhideWhenUsed="1"/>
@@ -1829,10 +1952,8 @@
     <w:lsdException w:name="Table Elegant" w:semiHidden="1" w:unhideWhenUsed="1"/>
     <w:lsdException w:name="Table Professional" w:semiHidden="1" w:unhideWhenUsed="1"/>
     <w:lsdException w:name="Table Subtle 1" w:semiHidden="1" w:unhideWhenUsed="1"/>
-    <w:lsdException w:name="Table Subtle 2" w:semiHidden="1" w:unhideWhenUsed="1"/>
     <w:lsdException w:name="Table Web 1" w:semiHidden="1" w:unhideWhenUsed="1"/>
     <w:lsdException w:name="Table Web 2" w:semiHidden="1" w:unhideWhenUsed="1"/>
-    <w:lsdException w:name="Table Web 3" w:semiHidden="1" w:unhideWhenUsed="1"/>
     <w:lsdException w:name="Balloon Text" w:semiHidden="1" w:unhideWhenUsed="1"/>
     <w:lsdException w:name="Table Grid" w:uiPriority="39"/>
     <w:lsdException w:name="Table Theme" w:semiHidden="1" w:unhideWhenUsed="1"/>
@@ -2051,6 +2172,10 @@
     <w:lsdException w:name="List Table 5 Dark Accent 6" w:uiPriority="50"/>
     <w:lsdException w:name="List Table 6 Colorful Accent 6" w:uiPriority="51"/>
     <w:lsdException w:name="List Table 7 Colorful Accent 6" w:uiPriority="52"/>
+    <w:lsdException w:name="Mention" w:semiHidden="1" w:unhideWhenUsed="1"/>
+    <w:lsdException w:name="Smart Hyperlink" w:semiHidden="1" w:unhideWhenUsed="1"/>
+    <w:lsdException w:name="Hashtag" w:semiHidden="1" w:unhideWhenUsed="1"/>
+    <w:lsdException w:name="Unresolved Mention" w:semiHidden="1" w:unhideWhenUsed="1"/>
   </w:latentStyles>
   <w:style w:type="paragraph" w:default="1" w:styleId="Normal">
     <w:name w:val="Normal"/>

</xml_diff>